<commit_message>
Diag Classes à Ajouter + compléter
</commit_message>
<xml_diff>
--- a/doc/Presentation.docx
+++ b/doc/Presentation.docx
@@ -131,14 +131,7 @@
           <w:sz w:val="28"/>
           <w:szCs w:val="28"/>
         </w:rPr>
-        <w:t>Notre projet est un jeu RPG avec des combats en tour par tour. Il se déplace sur une carte découpée en cases avec des caractéristiques différentes</w:t>
-      </w:r>
-      <w:r>
-        <w:rPr>
-          <w:sz w:val="28"/>
-          <w:szCs w:val="28"/>
-        </w:rPr>
-        <w:t>.</w:t>
+        <w:t>Notre projet est un jeu RPG avec des combats en tour par tour. Il se déplace sur une carte découpée en cases avec des caractéristiques différentes.</w:t>
       </w:r>
     </w:p>
     <w:p>
@@ -172,7 +165,7 @@
                     </pic:cNvPicPr>
                   </pic:nvPicPr>
                   <pic:blipFill>
-                    <a:blip r:embed="rId4">
+                    <a:blip r:embed="rId5">
                       <a:extLst>
                         <a:ext uri="{28A0092B-C50C-407E-A947-70E740481C1C}">
                           <a14:useLocalDpi xmlns:a14="http://schemas.microsoft.com/office/drawing/2010/main" val="0"/>
@@ -433,68 +426,47 @@
                 <w:sz w:val="36"/>
                 <w:szCs w:val="36"/>
               </w:rPr>
-              <w:t>12</w:t>
-            </w:r>
-            <w:r>
-              <w:rPr>
-                <w:sz w:val="36"/>
-                <w:szCs w:val="36"/>
-              </w:rPr>
-              <w:t>/03</w:t>
-            </w:r>
-          </w:p>
-        </w:tc>
-        <w:tc>
-          <w:tcPr>
-            <w:tcW w:w="998" w:type="dxa"/>
-          </w:tcPr>
-          <w:p>
-            <w:pPr>
-              <w:rPr>
-                <w:sz w:val="36"/>
-                <w:szCs w:val="36"/>
-              </w:rPr>
-            </w:pPr>
-            <w:r>
-              <w:rPr>
-                <w:sz w:val="36"/>
-                <w:szCs w:val="36"/>
-              </w:rPr>
-              <w:t>19</w:t>
-            </w:r>
-            <w:r>
-              <w:rPr>
-                <w:sz w:val="36"/>
-                <w:szCs w:val="36"/>
-              </w:rPr>
-              <w:t>/03</w:t>
-            </w:r>
-          </w:p>
-        </w:tc>
-        <w:tc>
-          <w:tcPr>
-            <w:tcW w:w="998" w:type="dxa"/>
-          </w:tcPr>
-          <w:p>
-            <w:pPr>
-              <w:rPr>
-                <w:sz w:val="36"/>
-                <w:szCs w:val="36"/>
-              </w:rPr>
-            </w:pPr>
-            <w:r>
-              <w:rPr>
-                <w:sz w:val="36"/>
-                <w:szCs w:val="36"/>
-              </w:rPr>
-              <w:t>26</w:t>
-            </w:r>
-            <w:r>
-              <w:rPr>
-                <w:sz w:val="36"/>
-                <w:szCs w:val="36"/>
-              </w:rPr>
-              <w:t>/03</w:t>
+              <w:t>12/03</w:t>
+            </w:r>
+          </w:p>
+        </w:tc>
+        <w:tc>
+          <w:tcPr>
+            <w:tcW w:w="998" w:type="dxa"/>
+          </w:tcPr>
+          <w:p>
+            <w:pPr>
+              <w:rPr>
+                <w:sz w:val="36"/>
+                <w:szCs w:val="36"/>
+              </w:rPr>
+            </w:pPr>
+            <w:r>
+              <w:rPr>
+                <w:sz w:val="36"/>
+                <w:szCs w:val="36"/>
+              </w:rPr>
+              <w:t>19/03</w:t>
+            </w:r>
+          </w:p>
+        </w:tc>
+        <w:tc>
+          <w:tcPr>
+            <w:tcW w:w="998" w:type="dxa"/>
+          </w:tcPr>
+          <w:p>
+            <w:pPr>
+              <w:rPr>
+                <w:sz w:val="36"/>
+                <w:szCs w:val="36"/>
+              </w:rPr>
+            </w:pPr>
+            <w:r>
+              <w:rPr>
+                <w:sz w:val="36"/>
+                <w:szCs w:val="36"/>
+              </w:rPr>
+              <w:t>26/03</w:t>
             </w:r>
           </w:p>
         </w:tc>
@@ -576,7 +548,21 @@
                 <w:sz w:val="36"/>
                 <w:szCs w:val="36"/>
               </w:rPr>
-              <w:t>Héros</w:t>
+              <w:t>H</w:t>
+            </w:r>
+            <w:r>
+              <w:rPr>
+                <w:sz w:val="36"/>
+                <w:szCs w:val="36"/>
+              </w:rPr>
+              <w:t>e</w:t>
+            </w:r>
+            <w:r>
+              <w:rPr>
+                <w:sz w:val="36"/>
+                <w:szCs w:val="36"/>
+              </w:rPr>
+              <w:t>ros</w:t>
             </w:r>
           </w:p>
         </w:tc>
@@ -1332,13 +1318,6 @@
                 <w:szCs w:val="36"/>
               </w:rPr>
             </w:pPr>
-            <w:r>
-              <w:rPr>
-                <w:sz w:val="36"/>
-                <w:szCs w:val="36"/>
-              </w:rPr>
-              <w:t>x</w:t>
-            </w:r>
           </w:p>
         </w:tc>
       </w:tr>
@@ -1622,7 +1601,6 @@
                 <w:szCs w:val="36"/>
               </w:rPr>
             </w:pPr>
-            <w:proofErr w:type="spellStart"/>
             <w:r>
               <w:rPr>
                 <w:sz w:val="36"/>
@@ -1630,7 +1608,6 @@
               </w:rPr>
               <w:t>Competence</w:t>
             </w:r>
-            <w:proofErr w:type="spellEnd"/>
           </w:p>
         </w:tc>
         <w:tc>
@@ -1906,7 +1883,6 @@
                 <w:szCs w:val="36"/>
               </w:rPr>
             </w:pPr>
-            <w:proofErr w:type="spellStart"/>
             <w:r>
               <w:rPr>
                 <w:sz w:val="36"/>
@@ -1914,7 +1890,6 @@
               </w:rPr>
               <w:t>Deplacement</w:t>
             </w:r>
-            <w:proofErr w:type="spellEnd"/>
           </w:p>
         </w:tc>
         <w:tc>
@@ -2197,7 +2172,6 @@
                 <w:szCs w:val="36"/>
               </w:rPr>
             </w:pPr>
-            <w:proofErr w:type="spellStart"/>
             <w:r>
               <w:rPr>
                 <w:sz w:val="36"/>
@@ -2205,7 +2179,6 @@
               </w:rPr>
               <w:t>WinTxt</w:t>
             </w:r>
-            <w:proofErr w:type="spellEnd"/>
           </w:p>
         </w:tc>
         <w:tc>
@@ -2335,102 +2308,7 @@
         <w:rPr>
           <w:sz w:val="36"/>
           <w:szCs w:val="36"/>
-        </w:rPr>
-      </w:pPr>
-    </w:p>
-    <w:p>
-      <w:pPr>
-        <w:rPr>
-          <w:sz w:val="36"/>
-          <w:szCs w:val="36"/>
-        </w:rPr>
-      </w:pPr>
-    </w:p>
-    <w:p>
-      <w:pPr>
-        <w:rPr>
-          <w:sz w:val="36"/>
-          <w:szCs w:val="36"/>
-        </w:rPr>
-      </w:pPr>
-    </w:p>
-    <w:p>
-      <w:pPr>
-        <w:rPr>
-          <w:sz w:val="36"/>
-          <w:szCs w:val="36"/>
-        </w:rPr>
-      </w:pPr>
-    </w:p>
-    <w:p>
-      <w:pPr>
-        <w:rPr>
-          <w:sz w:val="36"/>
-          <w:szCs w:val="36"/>
-        </w:rPr>
-      </w:pPr>
-    </w:p>
-    <w:p>
-      <w:pPr>
-        <w:rPr>
-          <w:sz w:val="36"/>
-          <w:szCs w:val="36"/>
-        </w:rPr>
-      </w:pPr>
-    </w:p>
-    <w:p>
-      <w:pPr>
-        <w:rPr>
-          <w:sz w:val="36"/>
-          <w:szCs w:val="36"/>
-        </w:rPr>
-      </w:pPr>
-    </w:p>
-    <w:p>
-      <w:pPr>
-        <w:rPr>
-          <w:sz w:val="36"/>
-          <w:szCs w:val="36"/>
-        </w:rPr>
-      </w:pPr>
-    </w:p>
-    <w:p>
-      <w:pPr>
-        <w:rPr>
-          <w:sz w:val="36"/>
-          <w:szCs w:val="36"/>
-        </w:rPr>
-      </w:pPr>
-    </w:p>
-    <w:p>
-      <w:pPr>
-        <w:rPr>
-          <w:sz w:val="36"/>
-          <w:szCs w:val="36"/>
-        </w:rPr>
-      </w:pPr>
-    </w:p>
-    <w:p>
-      <w:pPr>
-        <w:rPr>
-          <w:sz w:val="36"/>
-          <w:szCs w:val="36"/>
-        </w:rPr>
-      </w:pPr>
-    </w:p>
-    <w:p>
-      <w:pPr>
-        <w:rPr>
-          <w:sz w:val="36"/>
-          <w:szCs w:val="36"/>
-        </w:rPr>
-      </w:pPr>
-    </w:p>
-    <w:p>
-      <w:pPr>
-        <w:rPr>
-          <w:sz w:val="36"/>
-          <w:szCs w:val="36"/>
+          <w:u w:val="single"/>
         </w:rPr>
       </w:pPr>
       <w:r>
@@ -2439,19 +2317,86 @@
           <w:szCs w:val="36"/>
           <w:u w:val="single"/>
         </w:rPr>
-        <w:t>Conclusion</w:t>
-      </w:r>
-      <w:r>
+        <w:t>Diagramme des classes UML :</w:t>
+      </w:r>
+    </w:p>
+    <w:p>
+      <w:pPr>
         <w:rPr>
           <w:sz w:val="36"/>
           <w:szCs w:val="36"/>
         </w:rPr>
-        <w:t> :</w:t>
-      </w:r>
+      </w:pPr>
     </w:p>
     <w:p>
       <w:pPr>
         <w:rPr>
+          <w:sz w:val="36"/>
+          <w:szCs w:val="36"/>
+        </w:rPr>
+      </w:pPr>
+    </w:p>
+    <w:p>
+      <w:pPr>
+        <w:rPr>
+          <w:sz w:val="36"/>
+          <w:szCs w:val="36"/>
+        </w:rPr>
+      </w:pPr>
+    </w:p>
+    <w:p>
+      <w:pPr>
+        <w:rPr>
+          <w:sz w:val="36"/>
+          <w:szCs w:val="36"/>
+        </w:rPr>
+      </w:pPr>
+    </w:p>
+    <w:p>
+      <w:pPr>
+        <w:rPr>
+          <w:sz w:val="36"/>
+          <w:szCs w:val="36"/>
+          <w:u w:val="single"/>
+        </w:rPr>
+      </w:pPr>
+    </w:p>
+    <w:p>
+      <w:pPr>
+        <w:rPr>
+          <w:sz w:val="36"/>
+          <w:szCs w:val="36"/>
+          <w:u w:val="single"/>
+        </w:rPr>
+      </w:pPr>
+    </w:p>
+    <w:p>
+      <w:pPr>
+        <w:rPr>
+          <w:sz w:val="36"/>
+          <w:szCs w:val="36"/>
+        </w:rPr>
+      </w:pPr>
+      <w:r>
+        <w:rPr>
+          <w:sz w:val="36"/>
+          <w:szCs w:val="36"/>
+          <w:u w:val="single"/>
+        </w:rPr>
+        <w:lastRenderedPageBreak/>
+        <w:t>Conclusion</w:t>
+      </w:r>
+      <w:r>
+        <w:rPr>
+          <w:sz w:val="36"/>
+          <w:szCs w:val="36"/>
+        </w:rPr>
+        <w:t> :</w:t>
+      </w:r>
+    </w:p>
+    <w:p>
+      <w:pPr>
+        <w:rPr>
           <w:sz w:val="32"/>
           <w:szCs w:val="32"/>
         </w:rPr>
@@ -2461,8 +2406,180 @@
           <w:sz w:val="32"/>
           <w:szCs w:val="32"/>
         </w:rPr>
-        <w:t>Quel difficulté rencontrées, qu’est-ce qu’on aurait fait avec plus de temps.</w:t>
-      </w:r>
+        <w:t xml:space="preserve">Quel </w:t>
+      </w:r>
+      <w:r>
+        <w:rPr>
+          <w:sz w:val="32"/>
+          <w:szCs w:val="32"/>
+        </w:rPr>
+        <w:t>difficulté</w:t>
+      </w:r>
+      <w:r>
+        <w:rPr>
+          <w:sz w:val="32"/>
+          <w:szCs w:val="32"/>
+        </w:rPr>
+        <w:t>s</w:t>
+      </w:r>
+      <w:r>
+        <w:rPr>
+          <w:sz w:val="32"/>
+          <w:szCs w:val="32"/>
+        </w:rPr>
+        <w:t xml:space="preserve"> rencontrées</w:t>
+      </w:r>
+      <w:r>
+        <w:rPr>
+          <w:sz w:val="32"/>
+          <w:szCs w:val="32"/>
+        </w:rPr>
+        <w:t> :</w:t>
+      </w:r>
+    </w:p>
+    <w:p>
+      <w:pPr>
+        <w:pStyle w:val="Paragraphedeliste"/>
+        <w:numPr>
+          <w:ilvl w:val="0"/>
+          <w:numId w:val="1"/>
+        </w:numPr>
+        <w:rPr>
+          <w:sz w:val="32"/>
+          <w:szCs w:val="32"/>
+        </w:rPr>
+      </w:pPr>
+      <w:r>
+        <w:rPr>
+          <w:sz w:val="32"/>
+          <w:szCs w:val="32"/>
+        </w:rPr>
+        <w:t>Lié les modules entre eux</w:t>
+      </w:r>
+    </w:p>
+    <w:p>
+      <w:pPr>
+        <w:pStyle w:val="Paragraphedeliste"/>
+        <w:numPr>
+          <w:ilvl w:val="0"/>
+          <w:numId w:val="1"/>
+        </w:numPr>
+        <w:rPr>
+          <w:sz w:val="32"/>
+          <w:szCs w:val="32"/>
+        </w:rPr>
+      </w:pPr>
+      <w:r>
+        <w:rPr>
+          <w:sz w:val="32"/>
+          <w:szCs w:val="32"/>
+        </w:rPr>
+        <w:t>Affichage avec SDL</w:t>
+      </w:r>
+    </w:p>
+    <w:p>
+      <w:pPr>
+        <w:pStyle w:val="Paragraphedeliste"/>
+        <w:numPr>
+          <w:ilvl w:val="0"/>
+          <w:numId w:val="1"/>
+        </w:numPr>
+        <w:rPr>
+          <w:sz w:val="32"/>
+          <w:szCs w:val="32"/>
+        </w:rPr>
+      </w:pPr>
+      <w:r>
+        <w:rPr>
+          <w:sz w:val="32"/>
+          <w:szCs w:val="32"/>
+        </w:rPr>
+        <w:t>Fuite de mémoire</w:t>
+      </w:r>
+    </w:p>
+    <w:p>
+      <w:pPr>
+        <w:rPr>
+          <w:sz w:val="32"/>
+          <w:szCs w:val="32"/>
+        </w:rPr>
+      </w:pPr>
+      <w:r>
+        <w:rPr>
+          <w:sz w:val="32"/>
+          <w:szCs w:val="32"/>
+        </w:rPr>
+        <w:t xml:space="preserve"> </w:t>
+      </w:r>
+      <w:r>
+        <w:rPr>
+          <w:sz w:val="32"/>
+          <w:szCs w:val="32"/>
+        </w:rPr>
+        <w:t>Q</w:t>
+      </w:r>
+      <w:r>
+        <w:rPr>
+          <w:sz w:val="32"/>
+          <w:szCs w:val="32"/>
+        </w:rPr>
+        <w:t>u’est-ce qu’on aurait fait avec plus de temps</w:t>
+      </w:r>
+      <w:r>
+        <w:rPr>
+          <w:sz w:val="32"/>
+          <w:szCs w:val="32"/>
+        </w:rPr>
+        <w:t> :</w:t>
+      </w:r>
+    </w:p>
+    <w:p>
+      <w:pPr>
+        <w:pStyle w:val="Paragraphedeliste"/>
+        <w:numPr>
+          <w:ilvl w:val="0"/>
+          <w:numId w:val="2"/>
+        </w:numPr>
+        <w:rPr>
+          <w:sz w:val="32"/>
+          <w:szCs w:val="32"/>
+        </w:rPr>
+      </w:pPr>
+      <w:r>
+        <w:rPr>
+          <w:sz w:val="32"/>
+          <w:szCs w:val="32"/>
+        </w:rPr>
+        <w:t>Format du monde sans cases</w:t>
+      </w:r>
+    </w:p>
+    <w:p>
+      <w:pPr>
+        <w:pStyle w:val="Paragraphedeliste"/>
+        <w:numPr>
+          <w:ilvl w:val="0"/>
+          <w:numId w:val="2"/>
+        </w:numPr>
+        <w:rPr>
+          <w:sz w:val="32"/>
+          <w:szCs w:val="32"/>
+        </w:rPr>
+      </w:pPr>
+      <w:r>
+        <w:rPr>
+          <w:sz w:val="32"/>
+          <w:szCs w:val="32"/>
+        </w:rPr>
+        <w:t>Intégré le combat au monde</w:t>
+      </w:r>
+    </w:p>
+    <w:p>
+      <w:pPr>
+        <w:rPr>
+          <w:sz w:val="32"/>
+          <w:szCs w:val="32"/>
+        </w:rPr>
+      </w:pPr>
     </w:p>
     <w:sectPr>
       <w:pgSz w:w="11906" w:h="16838"/>
@@ -2472,6 +2589,243 @@
     </w:sectPr>
   </w:body>
 </w:document>
+</file>
+
+<file path=word/numbering.xml><?xml version="1.0" encoding="utf-8"?>
+<w:numbering xmlns:wpc="http://schemas.microsoft.com/office/word/2010/wordprocessingCanvas" xmlns:cx="http://schemas.microsoft.com/office/drawing/2014/chartex" xmlns:cx1="http://schemas.microsoft.com/office/drawing/2015/9/8/chartex" xmlns:cx2="http://schemas.microsoft.com/office/drawing/2015/10/21/chartex" xmlns:cx3="http://schemas.microsoft.com/office/drawing/2016/5/9/chartex" xmlns:cx4="http://schemas.microsoft.com/office/drawing/2016/5/10/chartex" xmlns:cx5="http://schemas.microsoft.com/office/drawing/2016/5/11/chartex" xmlns:cx6="http://schemas.microsoft.com/office/drawing/2016/5/12/chartex" xmlns:cx7="http://schemas.microsoft.com/office/drawing/2016/5/13/chartex" xmlns:cx8="http://schemas.microsoft.com/office/drawing/2016/5/14/chartex" xmlns:mc="http://schemas.openxmlformats.org/markup-compatibility/2006" xmlns:aink="http://schemas.microsoft.com/office/drawing/2016/ink" xmlns:am3d="http://schemas.microsoft.com/office/drawing/2017/model3d" xmlns:o="urn:schemas-microsoft-com:office:office" xmlns:oel="http://schemas.microsoft.com/office/2019/extlst" xmlns:r="http://schemas.openxmlformats.org/officeDocument/2006/relationships" xmlns:m="http://schemas.openxmlformats.org/officeDocument/2006/math" xmlns:v="urn:schemas-microsoft-com:vml" xmlns:wp14="http://schemas.microsoft.com/office/word/2010/wordprocessingDrawing" xmlns:wp="http://schemas.openxmlformats.org/drawingml/2006/wordprocessingDrawing" xmlns:w10="urn:schemas-microsoft-com:office:word" xmlns:w="http://schemas.openxmlformats.org/wordprocessingml/2006/main" xmlns:w14="http://schemas.microsoft.com/office/word/2010/wordml" xmlns:w15="http://schemas.microsoft.com/office/word/2012/wordml" xmlns:w16cex="http://schemas.microsoft.com/office/word/2018/wordml/cex" xmlns:w16cid="http://schemas.microsoft.com/office/word/2016/wordml/cid" xmlns:w16="http://schemas.microsoft.com/office/word/2018/wordml" xmlns:w16du="http://schemas.microsoft.com/office/word/2023/wordml/word16du" xmlns:w16sdtdh="http://schemas.microsoft.com/office/word/2020/wordml/sdtdatahash" xmlns:w16se="http://schemas.microsoft.com/office/word/2015/wordml/symex" xmlns:wpg="http://schemas.microsoft.com/office/word/2010/wordprocessingGroup" xmlns:wpi="http://schemas.microsoft.com/office/word/2010/wordprocessingInk" xmlns:wne="http://schemas.microsoft.com/office/word/2006/wordml" xmlns:wps="http://schemas.microsoft.com/office/word/2010/wordprocessingShape" mc:Ignorable="w14 w15 w16se w16cid w16 w16cex w16sdtdh w16du wp14">
+  <w:abstractNum w:abstractNumId="0" w15:restartNumberingAfterBreak="0">
+    <w:nsid w:val="48A36773"/>
+    <w:multiLevelType w:val="hybridMultilevel"/>
+    <w:tmpl w:val="C84A4626"/>
+    <w:lvl w:ilvl="0" w:tplc="040C0001">
+      <w:start w:val="1"/>
+      <w:numFmt w:val="bullet"/>
+      <w:lvlText w:val=""/>
+      <w:lvlJc w:val="left"/>
+      <w:pPr>
+        <w:ind w:left="720" w:hanging="360"/>
+      </w:pPr>
+      <w:rPr>
+        <w:rFonts w:ascii="Symbol" w:hAnsi="Symbol" w:hint="default"/>
+      </w:rPr>
+    </w:lvl>
+    <w:lvl w:ilvl="1" w:tplc="040C0003" w:tentative="1">
+      <w:start w:val="1"/>
+      <w:numFmt w:val="bullet"/>
+      <w:lvlText w:val="o"/>
+      <w:lvlJc w:val="left"/>
+      <w:pPr>
+        <w:ind w:left="1440" w:hanging="360"/>
+      </w:pPr>
+      <w:rPr>
+        <w:rFonts w:ascii="Courier New" w:hAnsi="Courier New" w:cs="Courier New" w:hint="default"/>
+      </w:rPr>
+    </w:lvl>
+    <w:lvl w:ilvl="2" w:tplc="040C0005" w:tentative="1">
+      <w:start w:val="1"/>
+      <w:numFmt w:val="bullet"/>
+      <w:lvlText w:val=""/>
+      <w:lvlJc w:val="left"/>
+      <w:pPr>
+        <w:ind w:left="2160" w:hanging="360"/>
+      </w:pPr>
+      <w:rPr>
+        <w:rFonts w:ascii="Wingdings" w:hAnsi="Wingdings" w:hint="default"/>
+      </w:rPr>
+    </w:lvl>
+    <w:lvl w:ilvl="3" w:tplc="040C0001" w:tentative="1">
+      <w:start w:val="1"/>
+      <w:numFmt w:val="bullet"/>
+      <w:lvlText w:val=""/>
+      <w:lvlJc w:val="left"/>
+      <w:pPr>
+        <w:ind w:left="2880" w:hanging="360"/>
+      </w:pPr>
+      <w:rPr>
+        <w:rFonts w:ascii="Symbol" w:hAnsi="Symbol" w:hint="default"/>
+      </w:rPr>
+    </w:lvl>
+    <w:lvl w:ilvl="4" w:tplc="040C0003" w:tentative="1">
+      <w:start w:val="1"/>
+      <w:numFmt w:val="bullet"/>
+      <w:lvlText w:val="o"/>
+      <w:lvlJc w:val="left"/>
+      <w:pPr>
+        <w:ind w:left="3600" w:hanging="360"/>
+      </w:pPr>
+      <w:rPr>
+        <w:rFonts w:ascii="Courier New" w:hAnsi="Courier New" w:cs="Courier New" w:hint="default"/>
+      </w:rPr>
+    </w:lvl>
+    <w:lvl w:ilvl="5" w:tplc="040C0005" w:tentative="1">
+      <w:start w:val="1"/>
+      <w:numFmt w:val="bullet"/>
+      <w:lvlText w:val=""/>
+      <w:lvlJc w:val="left"/>
+      <w:pPr>
+        <w:ind w:left="4320" w:hanging="360"/>
+      </w:pPr>
+      <w:rPr>
+        <w:rFonts w:ascii="Wingdings" w:hAnsi="Wingdings" w:hint="default"/>
+      </w:rPr>
+    </w:lvl>
+    <w:lvl w:ilvl="6" w:tplc="040C0001" w:tentative="1">
+      <w:start w:val="1"/>
+      <w:numFmt w:val="bullet"/>
+      <w:lvlText w:val=""/>
+      <w:lvlJc w:val="left"/>
+      <w:pPr>
+        <w:ind w:left="5040" w:hanging="360"/>
+      </w:pPr>
+      <w:rPr>
+        <w:rFonts w:ascii="Symbol" w:hAnsi="Symbol" w:hint="default"/>
+      </w:rPr>
+    </w:lvl>
+    <w:lvl w:ilvl="7" w:tplc="040C0003" w:tentative="1">
+      <w:start w:val="1"/>
+      <w:numFmt w:val="bullet"/>
+      <w:lvlText w:val="o"/>
+      <w:lvlJc w:val="left"/>
+      <w:pPr>
+        <w:ind w:left="5760" w:hanging="360"/>
+      </w:pPr>
+      <w:rPr>
+        <w:rFonts w:ascii="Courier New" w:hAnsi="Courier New" w:cs="Courier New" w:hint="default"/>
+      </w:rPr>
+    </w:lvl>
+    <w:lvl w:ilvl="8" w:tplc="040C0005" w:tentative="1">
+      <w:start w:val="1"/>
+      <w:numFmt w:val="bullet"/>
+      <w:lvlText w:val=""/>
+      <w:lvlJc w:val="left"/>
+      <w:pPr>
+        <w:ind w:left="6480" w:hanging="360"/>
+      </w:pPr>
+      <w:rPr>
+        <w:rFonts w:ascii="Wingdings" w:hAnsi="Wingdings" w:hint="default"/>
+      </w:rPr>
+    </w:lvl>
+  </w:abstractNum>
+  <w:abstractNum w:abstractNumId="1" w15:restartNumberingAfterBreak="0">
+    <w:nsid w:val="74BC1D01"/>
+    <w:multiLevelType w:val="hybridMultilevel"/>
+    <w:tmpl w:val="E920F2A4"/>
+    <w:lvl w:ilvl="0" w:tplc="040C0001">
+      <w:start w:val="1"/>
+      <w:numFmt w:val="bullet"/>
+      <w:lvlText w:val=""/>
+      <w:lvlJc w:val="left"/>
+      <w:pPr>
+        <w:ind w:left="720" w:hanging="360"/>
+      </w:pPr>
+      <w:rPr>
+        <w:rFonts w:ascii="Symbol" w:hAnsi="Symbol" w:hint="default"/>
+      </w:rPr>
+    </w:lvl>
+    <w:lvl w:ilvl="1" w:tplc="040C0003" w:tentative="1">
+      <w:start w:val="1"/>
+      <w:numFmt w:val="bullet"/>
+      <w:lvlText w:val="o"/>
+      <w:lvlJc w:val="left"/>
+      <w:pPr>
+        <w:ind w:left="1440" w:hanging="360"/>
+      </w:pPr>
+      <w:rPr>
+        <w:rFonts w:ascii="Courier New" w:hAnsi="Courier New" w:cs="Courier New" w:hint="default"/>
+      </w:rPr>
+    </w:lvl>
+    <w:lvl w:ilvl="2" w:tplc="040C0005" w:tentative="1">
+      <w:start w:val="1"/>
+      <w:numFmt w:val="bullet"/>
+      <w:lvlText w:val=""/>
+      <w:lvlJc w:val="left"/>
+      <w:pPr>
+        <w:ind w:left="2160" w:hanging="360"/>
+      </w:pPr>
+      <w:rPr>
+        <w:rFonts w:ascii="Wingdings" w:hAnsi="Wingdings" w:hint="default"/>
+      </w:rPr>
+    </w:lvl>
+    <w:lvl w:ilvl="3" w:tplc="040C0001" w:tentative="1">
+      <w:start w:val="1"/>
+      <w:numFmt w:val="bullet"/>
+      <w:lvlText w:val=""/>
+      <w:lvlJc w:val="left"/>
+      <w:pPr>
+        <w:ind w:left="2880" w:hanging="360"/>
+      </w:pPr>
+      <w:rPr>
+        <w:rFonts w:ascii="Symbol" w:hAnsi="Symbol" w:hint="default"/>
+      </w:rPr>
+    </w:lvl>
+    <w:lvl w:ilvl="4" w:tplc="040C0003" w:tentative="1">
+      <w:start w:val="1"/>
+      <w:numFmt w:val="bullet"/>
+      <w:lvlText w:val="o"/>
+      <w:lvlJc w:val="left"/>
+      <w:pPr>
+        <w:ind w:left="3600" w:hanging="360"/>
+      </w:pPr>
+      <w:rPr>
+        <w:rFonts w:ascii="Courier New" w:hAnsi="Courier New" w:cs="Courier New" w:hint="default"/>
+      </w:rPr>
+    </w:lvl>
+    <w:lvl w:ilvl="5" w:tplc="040C0005" w:tentative="1">
+      <w:start w:val="1"/>
+      <w:numFmt w:val="bullet"/>
+      <w:lvlText w:val=""/>
+      <w:lvlJc w:val="left"/>
+      <w:pPr>
+        <w:ind w:left="4320" w:hanging="360"/>
+      </w:pPr>
+      <w:rPr>
+        <w:rFonts w:ascii="Wingdings" w:hAnsi="Wingdings" w:hint="default"/>
+      </w:rPr>
+    </w:lvl>
+    <w:lvl w:ilvl="6" w:tplc="040C0001" w:tentative="1">
+      <w:start w:val="1"/>
+      <w:numFmt w:val="bullet"/>
+      <w:lvlText w:val=""/>
+      <w:lvlJc w:val="left"/>
+      <w:pPr>
+        <w:ind w:left="5040" w:hanging="360"/>
+      </w:pPr>
+      <w:rPr>
+        <w:rFonts w:ascii="Symbol" w:hAnsi="Symbol" w:hint="default"/>
+      </w:rPr>
+    </w:lvl>
+    <w:lvl w:ilvl="7" w:tplc="040C0003" w:tentative="1">
+      <w:start w:val="1"/>
+      <w:numFmt w:val="bullet"/>
+      <w:lvlText w:val="o"/>
+      <w:lvlJc w:val="left"/>
+      <w:pPr>
+        <w:ind w:left="5760" w:hanging="360"/>
+      </w:pPr>
+      <w:rPr>
+        <w:rFonts w:ascii="Courier New" w:hAnsi="Courier New" w:cs="Courier New" w:hint="default"/>
+      </w:rPr>
+    </w:lvl>
+    <w:lvl w:ilvl="8" w:tplc="040C0005" w:tentative="1">
+      <w:start w:val="1"/>
+      <w:numFmt w:val="bullet"/>
+      <w:lvlText w:val=""/>
+      <w:lvlJc w:val="left"/>
+      <w:pPr>
+        <w:ind w:left="6480" w:hanging="360"/>
+      </w:pPr>
+      <w:rPr>
+        <w:rFonts w:ascii="Wingdings" w:hAnsi="Wingdings" w:hint="default"/>
+      </w:rPr>
+    </w:lvl>
+  </w:abstractNum>
+  <w:num w:numId="1" w16cid:durableId="2139763374">
+    <w:abstractNumId w:val="1"/>
+  </w:num>
+  <w:num w:numId="2" w16cid:durableId="114255483">
+    <w:abstractNumId w:val="0"/>
+  </w:num>
+</w:numbering>
 </file>
 
 <file path=word/styles.xml><?xml version="1.0" encoding="utf-8"?>

</xml_diff>